<commit_message>
BD 20/08/2020 agrege dfd N2 y complete modelo de datos
</commit_message>
<xml_diff>
--- a/DOCUMENTACION/III.- DISEÑO/7.- Modelo de Datos.docx
+++ b/DOCUMENTACION/III.- DISEÑO/7.- Modelo de Datos.docx
@@ -136,7 +136,7 @@
         </w:tc>
         <w:tc>
           <w:tcPr>
-            <w:tcW w:w="2501" w:type="pct"/>
+            <w:tcW w:w="2502" w:type="pct"/>
             <w:shd w:val="clear" w:color="auto" w:fill="000000"/>
           </w:tcPr>
           <w:p>
@@ -192,7 +192,7 @@
         </w:tc>
         <w:tc>
           <w:tcPr>
-            <w:tcW w:w="2501" w:type="pct"/>
+            <w:tcW w:w="2502" w:type="pct"/>
           </w:tcPr>
           <w:p>
             <w:pPr>
@@ -242,7 +242,7 @@
         </w:tc>
         <w:tc>
           <w:tcPr>
-            <w:tcW w:w="2501" w:type="pct"/>
+            <w:tcW w:w="2502" w:type="pct"/>
           </w:tcPr>
           <w:p>
             <w:pPr>
@@ -292,7 +292,7 @@
         </w:tc>
         <w:tc>
           <w:tcPr>
-            <w:tcW w:w="2501" w:type="pct"/>
+            <w:tcW w:w="2502" w:type="pct"/>
           </w:tcPr>
           <w:p>
             <w:pPr>
@@ -362,7 +362,7 @@
         </w:tc>
         <w:tc>
           <w:tcPr>
-            <w:tcW w:w="2501" w:type="pct"/>
+            <w:tcW w:w="2502" w:type="pct"/>
           </w:tcPr>
           <w:p>
             <w:pPr>
@@ -412,7 +412,7 @@
         </w:tc>
         <w:tc>
           <w:tcPr>
-            <w:tcW w:w="2501" w:type="pct"/>
+            <w:tcW w:w="2502" w:type="pct"/>
           </w:tcPr>
           <w:p>
             <w:pPr>
@@ -462,7 +462,7 @@
         </w:tc>
         <w:tc>
           <w:tcPr>
-            <w:tcW w:w="2501" w:type="pct"/>
+            <w:tcW w:w="2502" w:type="pct"/>
           </w:tcPr>
           <w:p>
             <w:pPr>
@@ -480,58 +480,59 @@
                 <w:szCs w:val="24"/>
                 <w:lang w:val="es-DO"/>
               </w:rPr>
-              <w:t>Entidad Para a</w:t>
-            </w:r>
-            <w:r>
+              <w:t>Entidad Para almacenar los artículos</w:t>
+            </w:r>
+          </w:p>
+        </w:tc>
+      </w:tr>
+      <w:tr>
+        <w:tc>
+          <w:tcPr>
+            <w:tcW w:w="2498" w:type="pct"/>
+          </w:tcPr>
+          <w:p>
+            <w:pPr>
+              <w:rPr>
+                <w:rFonts w:ascii="Arial" w:hAnsi="Arial"/>
+                <w:sz w:val="24"/>
+                <w:szCs w:val="24"/>
+              </w:rPr>
+            </w:pPr>
+            <w:proofErr w:type="spellStart"/>
+            <w:r>
+              <w:rPr>
+                <w:rFonts w:ascii="Arial" w:hAnsi="Arial"/>
+                <w:sz w:val="24"/>
+                <w:szCs w:val="24"/>
+              </w:rPr>
+              <w:t>Categoria_Articulo</w:t>
+            </w:r>
+            <w:proofErr w:type="spellEnd"/>
+          </w:p>
+        </w:tc>
+        <w:tc>
+          <w:tcPr>
+            <w:tcW w:w="2502" w:type="pct"/>
+          </w:tcPr>
+          <w:p>
+            <w:pPr>
               <w:rPr>
                 <w:rFonts w:ascii="Arial" w:hAnsi="Arial"/>
                 <w:sz w:val="24"/>
                 <w:szCs w:val="24"/>
                 <w:lang w:val="es-DO"/>
               </w:rPr>
-              <w:t>lmacenar los artículos</w:t>
-            </w:r>
-          </w:p>
-        </w:tc>
-      </w:tr>
-      <w:tr>
-        <w:tc>
-          <w:tcPr>
-            <w:tcW w:w="2498" w:type="pct"/>
-          </w:tcPr>
-          <w:p>
-            <w:pPr>
-              <w:rPr>
-                <w:rFonts w:ascii="Arial" w:hAnsi="Arial"/>
-                <w:sz w:val="24"/>
-                <w:szCs w:val="24"/>
-              </w:rPr>
-            </w:pPr>
-            <w:proofErr w:type="spellStart"/>
-            <w:r>
-              <w:rPr>
-                <w:rFonts w:ascii="Arial" w:hAnsi="Arial"/>
-                <w:sz w:val="24"/>
-                <w:szCs w:val="24"/>
-              </w:rPr>
-              <w:t>Categoria_Articulo</w:t>
-            </w:r>
-            <w:proofErr w:type="spellEnd"/>
-          </w:p>
-        </w:tc>
-        <w:tc>
-          <w:tcPr>
-            <w:tcW w:w="2501" w:type="pct"/>
-          </w:tcPr>
-          <w:p>
-            <w:pPr>
+            </w:pPr>
+            <w:r>
               <w:rPr>
                 <w:rFonts w:ascii="Arial" w:hAnsi="Arial"/>
                 <w:sz w:val="24"/>
                 <w:szCs w:val="24"/>
                 <w:lang w:val="es-DO"/>
               </w:rPr>
-            </w:pPr>
+              <w:t xml:space="preserve">Entidad para almacenar las categorías de los </w:t>
+            </w:r>
+            <w:proofErr w:type="spellStart"/>
             <w:r>
               <w:rPr>
                 <w:rFonts w:ascii="Arial" w:hAnsi="Arial"/>
@@ -539,9 +540,9 @@
                 <w:szCs w:val="24"/>
                 <w:lang w:val="es-DO"/>
               </w:rPr>
-              <w:t xml:space="preserve">Entidad para almacenar las categorías de los </w:t>
-            </w:r>
-            <w:proofErr w:type="spellStart"/>
+              <w:t>artículos,ejemplo</w:t>
+            </w:r>
+            <w:proofErr w:type="spellEnd"/>
             <w:r>
               <w:rPr>
                 <w:rFonts w:ascii="Arial" w:hAnsi="Arial"/>
@@ -549,9 +550,9 @@
                 <w:szCs w:val="24"/>
                 <w:lang w:val="es-DO"/>
               </w:rPr>
-              <w:t>artículos,ejemplo</w:t>
-            </w:r>
-            <w:proofErr w:type="spellEnd"/>
+              <w:t xml:space="preserve">: lácteos, vegetales, </w:t>
+            </w:r>
+            <w:proofErr w:type="spellStart"/>
             <w:r>
               <w:rPr>
                 <w:rFonts w:ascii="Arial" w:hAnsi="Arial"/>
@@ -559,60 +560,60 @@
                 <w:szCs w:val="24"/>
                 <w:lang w:val="es-DO"/>
               </w:rPr>
-              <w:t xml:space="preserve">: lácteos, vegetales, </w:t>
-            </w:r>
+              <w:t>etc</w:t>
+            </w:r>
+            <w:proofErr w:type="spellEnd"/>
+          </w:p>
+        </w:tc>
+      </w:tr>
+      <w:tr>
+        <w:tc>
+          <w:tcPr>
+            <w:tcW w:w="2498" w:type="pct"/>
+          </w:tcPr>
+          <w:p>
+            <w:pPr>
+              <w:rPr>
+                <w:rFonts w:ascii="Arial" w:hAnsi="Arial"/>
+                <w:sz w:val="24"/>
+                <w:szCs w:val="24"/>
+              </w:rPr>
+            </w:pPr>
             <w:proofErr w:type="spellStart"/>
             <w:r>
+              <w:rPr>
+                <w:rFonts w:ascii="Arial" w:hAnsi="Arial"/>
+                <w:sz w:val="24"/>
+                <w:szCs w:val="24"/>
+              </w:rPr>
+              <w:t>Grupo_articulo</w:t>
+            </w:r>
+            <w:proofErr w:type="spellEnd"/>
+          </w:p>
+        </w:tc>
+        <w:tc>
+          <w:tcPr>
+            <w:tcW w:w="2502" w:type="pct"/>
+          </w:tcPr>
+          <w:p>
+            <w:pPr>
               <w:rPr>
                 <w:rFonts w:ascii="Arial" w:hAnsi="Arial"/>
                 <w:sz w:val="24"/>
                 <w:szCs w:val="24"/>
                 <w:lang w:val="es-DO"/>
               </w:rPr>
-              <w:t>etc</w:t>
-            </w:r>
-            <w:proofErr w:type="spellEnd"/>
-          </w:p>
-        </w:tc>
-      </w:tr>
-      <w:tr>
-        <w:tc>
-          <w:tcPr>
-            <w:tcW w:w="2498" w:type="pct"/>
-          </w:tcPr>
-          <w:p>
-            <w:pPr>
-              <w:rPr>
-                <w:rFonts w:ascii="Arial" w:hAnsi="Arial"/>
-                <w:sz w:val="24"/>
-                <w:szCs w:val="24"/>
-              </w:rPr>
-            </w:pPr>
-            <w:proofErr w:type="spellStart"/>
-            <w:r>
-              <w:rPr>
-                <w:rFonts w:ascii="Arial" w:hAnsi="Arial"/>
-                <w:sz w:val="24"/>
-                <w:szCs w:val="24"/>
-              </w:rPr>
-              <w:t>Grupo_articulo</w:t>
-            </w:r>
-            <w:proofErr w:type="spellEnd"/>
-          </w:p>
-        </w:tc>
-        <w:tc>
-          <w:tcPr>
-            <w:tcW w:w="2501" w:type="pct"/>
-          </w:tcPr>
-          <w:p>
-            <w:pPr>
+            </w:pPr>
+            <w:r>
               <w:rPr>
                 <w:rFonts w:ascii="Arial" w:hAnsi="Arial"/>
                 <w:sz w:val="24"/>
                 <w:szCs w:val="24"/>
                 <w:lang w:val="es-DO"/>
               </w:rPr>
-            </w:pPr>
+              <w:t xml:space="preserve">Entidad Para almacenar los grupos de articulo ejemplo: Queso, Leche, </w:t>
+            </w:r>
+            <w:proofErr w:type="spellStart"/>
             <w:r>
               <w:rPr>
                 <w:rFonts w:ascii="Arial" w:hAnsi="Arial"/>
@@ -620,60 +621,60 @@
                 <w:szCs w:val="24"/>
                 <w:lang w:val="es-DO"/>
               </w:rPr>
-              <w:t xml:space="preserve">Entidad Para almacenar los grupos de articulo ejemplo: Queso, Leche, </w:t>
-            </w:r>
+              <w:t>etc</w:t>
+            </w:r>
+            <w:proofErr w:type="spellEnd"/>
+          </w:p>
+        </w:tc>
+      </w:tr>
+      <w:tr>
+        <w:tc>
+          <w:tcPr>
+            <w:tcW w:w="2498" w:type="pct"/>
+          </w:tcPr>
+          <w:p>
+            <w:pPr>
+              <w:rPr>
+                <w:rFonts w:ascii="Arial" w:hAnsi="Arial"/>
+                <w:sz w:val="24"/>
+                <w:szCs w:val="24"/>
+              </w:rPr>
+            </w:pPr>
             <w:proofErr w:type="spellStart"/>
             <w:r>
+              <w:rPr>
+                <w:rFonts w:ascii="Arial" w:hAnsi="Arial"/>
+                <w:sz w:val="24"/>
+                <w:szCs w:val="24"/>
+              </w:rPr>
+              <w:t>Tipo_articulo</w:t>
+            </w:r>
+            <w:proofErr w:type="spellEnd"/>
+          </w:p>
+        </w:tc>
+        <w:tc>
+          <w:tcPr>
+            <w:tcW w:w="2502" w:type="pct"/>
+          </w:tcPr>
+          <w:p>
+            <w:pPr>
               <w:rPr>
                 <w:rFonts w:ascii="Arial" w:hAnsi="Arial"/>
                 <w:sz w:val="24"/>
                 <w:szCs w:val="24"/>
                 <w:lang w:val="es-DO"/>
               </w:rPr>
-              <w:t>etc</w:t>
-            </w:r>
-            <w:proofErr w:type="spellEnd"/>
-          </w:p>
-        </w:tc>
-      </w:tr>
-      <w:tr>
-        <w:tc>
-          <w:tcPr>
-            <w:tcW w:w="2498" w:type="pct"/>
-          </w:tcPr>
-          <w:p>
-            <w:pPr>
-              <w:rPr>
-                <w:rFonts w:ascii="Arial" w:hAnsi="Arial"/>
-                <w:sz w:val="24"/>
-                <w:szCs w:val="24"/>
-              </w:rPr>
-            </w:pPr>
-            <w:proofErr w:type="spellStart"/>
-            <w:r>
-              <w:rPr>
-                <w:rFonts w:ascii="Arial" w:hAnsi="Arial"/>
-                <w:sz w:val="24"/>
-                <w:szCs w:val="24"/>
-              </w:rPr>
-              <w:t>Tipo_articulo</w:t>
-            </w:r>
-            <w:proofErr w:type="spellEnd"/>
-          </w:p>
-        </w:tc>
-        <w:tc>
-          <w:tcPr>
-            <w:tcW w:w="2501" w:type="pct"/>
-          </w:tcPr>
-          <w:p>
-            <w:pPr>
+            </w:pPr>
+            <w:r>
               <w:rPr>
                 <w:rFonts w:ascii="Arial" w:hAnsi="Arial"/>
                 <w:sz w:val="24"/>
                 <w:szCs w:val="24"/>
                 <w:lang w:val="es-DO"/>
               </w:rPr>
-            </w:pPr>
+              <w:t xml:space="preserve">Para agrupar los artículos dependiendo del sus características, ejemplo: queso crema, queso </w:t>
+            </w:r>
+            <w:proofErr w:type="spellStart"/>
             <w:r>
               <w:rPr>
                 <w:rFonts w:ascii="Arial" w:hAnsi="Arial"/>
@@ -681,8 +682,9 @@
                 <w:szCs w:val="24"/>
                 <w:lang w:val="es-DO"/>
               </w:rPr>
-              <w:t xml:space="preserve">Para agrupar los </w:t>
-            </w:r>
+              <w:t>mozzarela</w:t>
+            </w:r>
+            <w:proofErr w:type="spellEnd"/>
             <w:r>
               <w:rPr>
                 <w:rFonts w:ascii="Arial" w:hAnsi="Arial"/>
@@ -690,7 +692,7 @@
                 <w:szCs w:val="24"/>
                 <w:lang w:val="es-DO"/>
               </w:rPr>
-              <w:t xml:space="preserve">artículos dependiendo del sus características, ejemplo: queso crema, queso </w:t>
+              <w:t xml:space="preserve">, </w:t>
             </w:r>
             <w:proofErr w:type="spellStart"/>
             <w:r>
@@ -700,19 +702,50 @@
                 <w:szCs w:val="24"/>
                 <w:lang w:val="es-DO"/>
               </w:rPr>
-              <w:t>mozzarela</w:t>
+              <w:t>etc</w:t>
             </w:r>
             <w:proofErr w:type="spellEnd"/>
-            <w:r>
+          </w:p>
+        </w:tc>
+      </w:tr>
+      <w:tr>
+        <w:tc>
+          <w:tcPr>
+            <w:tcW w:w="2498" w:type="pct"/>
+          </w:tcPr>
+          <w:p>
+            <w:pPr>
+              <w:rPr>
+                <w:rFonts w:ascii="Arial" w:hAnsi="Arial"/>
+                <w:sz w:val="24"/>
+                <w:szCs w:val="24"/>
+              </w:rPr>
+            </w:pPr>
+            <w:proofErr w:type="spellStart"/>
+            <w:r>
+              <w:rPr>
+                <w:rFonts w:ascii="Arial" w:hAnsi="Arial"/>
+                <w:sz w:val="24"/>
+                <w:szCs w:val="24"/>
+              </w:rPr>
+              <w:t>Unidad_medida</w:t>
+            </w:r>
+            <w:proofErr w:type="spellEnd"/>
+          </w:p>
+        </w:tc>
+        <w:tc>
+          <w:tcPr>
+            <w:tcW w:w="2502" w:type="pct"/>
+          </w:tcPr>
+          <w:p>
+            <w:pPr>
               <w:rPr>
                 <w:rFonts w:ascii="Arial" w:hAnsi="Arial"/>
                 <w:sz w:val="24"/>
                 <w:szCs w:val="24"/>
                 <w:lang w:val="es-DO"/>
               </w:rPr>
-              <w:t xml:space="preserve">, </w:t>
-            </w:r>
-            <w:proofErr w:type="spellStart"/>
+            </w:pPr>
             <w:r>
               <w:rPr>
                 <w:rFonts w:ascii="Arial" w:hAnsi="Arial"/>
@@ -720,50 +753,19 @@
                 <w:szCs w:val="24"/>
                 <w:lang w:val="es-DO"/>
               </w:rPr>
-              <w:t>etc</w:t>
-            </w:r>
-            <w:proofErr w:type="spellEnd"/>
-          </w:p>
-        </w:tc>
-      </w:tr>
-      <w:tr>
-        <w:tc>
-          <w:tcPr>
-            <w:tcW w:w="2498" w:type="pct"/>
-          </w:tcPr>
-          <w:p>
-            <w:pPr>
-              <w:rPr>
-                <w:rFonts w:ascii="Arial" w:hAnsi="Arial"/>
-                <w:sz w:val="24"/>
-                <w:szCs w:val="24"/>
-              </w:rPr>
-            </w:pPr>
+              <w:t xml:space="preserve">Para saber en </w:t>
+            </w:r>
             <w:proofErr w:type="spellStart"/>
             <w:r>
-              <w:rPr>
-                <w:rFonts w:ascii="Arial" w:hAnsi="Arial"/>
-                <w:sz w:val="24"/>
-                <w:szCs w:val="24"/>
-              </w:rPr>
-              <w:t>Unidad_medida</w:t>
-            </w:r>
-            <w:proofErr w:type="spellEnd"/>
-          </w:p>
-        </w:tc>
-        <w:tc>
-          <w:tcPr>
-            <w:tcW w:w="2501" w:type="pct"/>
-          </w:tcPr>
-          <w:p>
-            <w:pPr>
               <w:rPr>
                 <w:rFonts w:ascii="Arial" w:hAnsi="Arial"/>
                 <w:sz w:val="24"/>
                 <w:szCs w:val="24"/>
                 <w:lang w:val="es-DO"/>
               </w:rPr>
-            </w:pPr>
+              <w:t>que</w:t>
+            </w:r>
+            <w:proofErr w:type="spellEnd"/>
             <w:r>
               <w:rPr>
                 <w:rFonts w:ascii="Arial" w:hAnsi="Arial"/>
@@ -771,7 +773,7 @@
                 <w:szCs w:val="24"/>
                 <w:lang w:val="es-DO"/>
               </w:rPr>
-              <w:t xml:space="preserve">Para saber en </w:t>
+              <w:t xml:space="preserve"> unidad trabaja cada </w:t>
             </w:r>
             <w:proofErr w:type="spellStart"/>
             <w:r>
@@ -781,7 +783,7 @@
                 <w:szCs w:val="24"/>
                 <w:lang w:val="es-DO"/>
               </w:rPr>
-              <w:t>que</w:t>
+              <w:t>articulo</w:t>
             </w:r>
             <w:proofErr w:type="spellEnd"/>
             <w:r>
@@ -791,7 +793,7 @@
                 <w:szCs w:val="24"/>
                 <w:lang w:val="es-DO"/>
               </w:rPr>
-              <w:t xml:space="preserve"> unidad trabaja cada </w:t>
+              <w:t xml:space="preserve">, es decir, libra, litro, </w:t>
             </w:r>
             <w:proofErr w:type="spellStart"/>
             <w:r>
@@ -801,19 +803,50 @@
                 <w:szCs w:val="24"/>
                 <w:lang w:val="es-DO"/>
               </w:rPr>
-              <w:t>articulo</w:t>
+              <w:t>etc</w:t>
             </w:r>
             <w:proofErr w:type="spellEnd"/>
-            <w:r>
+          </w:p>
+        </w:tc>
+      </w:tr>
+      <w:tr>
+        <w:tc>
+          <w:tcPr>
+            <w:tcW w:w="2498" w:type="pct"/>
+          </w:tcPr>
+          <w:p>
+            <w:pPr>
+              <w:rPr>
+                <w:rFonts w:ascii="Arial" w:hAnsi="Arial"/>
+                <w:sz w:val="24"/>
+                <w:szCs w:val="24"/>
+              </w:rPr>
+            </w:pPr>
+            <w:proofErr w:type="spellStart"/>
+            <w:r>
+              <w:rPr>
+                <w:rFonts w:ascii="Arial" w:hAnsi="Arial"/>
+                <w:sz w:val="24"/>
+                <w:szCs w:val="24"/>
+              </w:rPr>
+              <w:t>Equivalencia</w:t>
+            </w:r>
+            <w:proofErr w:type="spellEnd"/>
+          </w:p>
+        </w:tc>
+        <w:tc>
+          <w:tcPr>
+            <w:tcW w:w="2502" w:type="pct"/>
+          </w:tcPr>
+          <w:p>
+            <w:pPr>
               <w:rPr>
                 <w:rFonts w:ascii="Arial" w:hAnsi="Arial"/>
                 <w:sz w:val="24"/>
                 <w:szCs w:val="24"/>
                 <w:lang w:val="es-DO"/>
               </w:rPr>
-              <w:t xml:space="preserve">, es decir, libra, litro, </w:t>
-            </w:r>
-            <w:proofErr w:type="spellStart"/>
+            </w:pPr>
             <w:r>
               <w:rPr>
                 <w:rFonts w:ascii="Arial" w:hAnsi="Arial"/>
@@ -821,9 +854,8 @@
                 <w:szCs w:val="24"/>
                 <w:lang w:val="es-DO"/>
               </w:rPr>
-              <w:t>etc</w:t>
-            </w:r>
-            <w:proofErr w:type="spellEnd"/>
+              <w:t>Para almacenar las diferentes unidades de medida y su equivalencia en otras.</w:t>
+            </w:r>
           </w:p>
         </w:tc>
       </w:tr>
@@ -847,14 +879,14 @@
                 <w:sz w:val="24"/>
                 <w:szCs w:val="24"/>
               </w:rPr>
-              <w:t>Equivalencia</w:t>
+              <w:t>Formula_Receta_XUsuario</w:t>
             </w:r>
             <w:proofErr w:type="spellEnd"/>
           </w:p>
         </w:tc>
         <w:tc>
           <w:tcPr>
-            <w:tcW w:w="2501" w:type="pct"/>
+            <w:tcW w:w="2502" w:type="pct"/>
           </w:tcPr>
           <w:p>
             <w:pPr>
@@ -872,48 +904,42 @@
                 <w:szCs w:val="24"/>
                 <w:lang w:val="es-DO"/>
               </w:rPr>
-              <w:t xml:space="preserve">Para almacenar las diferentes unidades de medida y su </w:t>
-            </w:r>
-            <w:r>
+              <w:t>Entidad para almacenar las personalizaciones de recetas realizadas por el usuario</w:t>
+            </w:r>
+          </w:p>
+        </w:tc>
+      </w:tr>
+      <w:tr>
+        <w:tc>
+          <w:tcPr>
+            <w:tcW w:w="2498" w:type="pct"/>
+          </w:tcPr>
+          <w:p>
+            <w:pPr>
               <w:rPr>
                 <w:rFonts w:ascii="Arial" w:hAnsi="Arial"/>
                 <w:sz w:val="24"/>
                 <w:szCs w:val="24"/>
                 <w:lang w:val="es-DO"/>
               </w:rPr>
-              <w:t>equivalencia en otras.</w:t>
-            </w:r>
-          </w:p>
-        </w:tc>
-      </w:tr>
-      <w:tr>
-        <w:tc>
-          <w:tcPr>
-            <w:tcW w:w="2498" w:type="pct"/>
-          </w:tcPr>
-          <w:p>
-            <w:pPr>
-              <w:rPr>
-                <w:rFonts w:ascii="Arial" w:hAnsi="Arial"/>
-                <w:sz w:val="24"/>
-                <w:szCs w:val="24"/>
-              </w:rPr>
             </w:pPr>
             <w:proofErr w:type="spellStart"/>
             <w:r>
               <w:rPr>
-                <w:rFonts w:ascii="Arial" w:hAnsi="Arial"/>
-                <w:sz w:val="24"/>
-                <w:szCs w:val="24"/>
-              </w:rPr>
-              <w:t>Formula_Receta_XUsuario</w:t>
+                <w:rFonts w:ascii="Arial" w:eastAsia="SimSun" w:hAnsi="Arial" w:cs="Arial"/>
+                <w:color w:val="000000"/>
+                <w:sz w:val="22"/>
+                <w:szCs w:val="22"/>
+                <w:lang w:bidi="ar"/>
+              </w:rPr>
+              <w:t>Tipo_pago</w:t>
             </w:r>
             <w:proofErr w:type="spellEnd"/>
           </w:p>
         </w:tc>
         <w:tc>
           <w:tcPr>
-            <w:tcW w:w="2501" w:type="pct"/>
+            <w:tcW w:w="2502" w:type="pct"/>
           </w:tcPr>
           <w:p>
             <w:pPr>
@@ -931,7 +957,113 @@
                 <w:szCs w:val="24"/>
                 <w:lang w:val="es-DO"/>
               </w:rPr>
-              <w:t>Entidad para almacenar las personalizaciones de recetas realizadas por el usuario</w:t>
+              <w:t>En esta entidad se almacenaran los tipos de pago que se podrán utilizar en la plataforma</w:t>
+            </w:r>
+          </w:p>
+        </w:tc>
+      </w:tr>
+      <w:tr>
+        <w:tc>
+          <w:tcPr>
+            <w:tcW w:w="2498" w:type="pct"/>
+          </w:tcPr>
+          <w:p>
+            <w:pPr>
+              <w:rPr>
+                <w:rFonts w:ascii="Arial" w:hAnsi="Arial"/>
+                <w:sz w:val="24"/>
+                <w:szCs w:val="24"/>
+                <w:lang w:val="es-DO"/>
+              </w:rPr>
+            </w:pPr>
+            <w:proofErr w:type="spellStart"/>
+            <w:r>
+              <w:rPr>
+                <w:rFonts w:ascii="Arial" w:eastAsia="SimSun" w:hAnsi="Arial" w:cs="Arial"/>
+                <w:color w:val="000000"/>
+                <w:sz w:val="22"/>
+                <w:szCs w:val="22"/>
+                <w:lang w:bidi="ar"/>
+              </w:rPr>
+              <w:t>Tipo_pago_usuario</w:t>
+            </w:r>
+            <w:proofErr w:type="spellEnd"/>
+          </w:p>
+        </w:tc>
+        <w:tc>
+          <w:tcPr>
+            <w:tcW w:w="2502" w:type="pct"/>
+          </w:tcPr>
+          <w:p>
+            <w:pPr>
+              <w:rPr>
+                <w:rFonts w:ascii="Arial" w:hAnsi="Arial"/>
+                <w:sz w:val="24"/>
+                <w:szCs w:val="24"/>
+                <w:lang w:val="es-DO"/>
+              </w:rPr>
+            </w:pPr>
+            <w:r>
+              <w:rPr>
+                <w:rFonts w:ascii="Arial" w:hAnsi="Arial"/>
+                <w:sz w:val="24"/>
+                <w:szCs w:val="24"/>
+                <w:lang w:val="es-DO"/>
+              </w:rPr>
+              <w:t>En esta entidad se almacenara los tipos de disponibles a utilizar por usuario</w:t>
+            </w:r>
+          </w:p>
+        </w:tc>
+      </w:tr>
+      <w:tr>
+        <w:tc>
+          <w:tcPr>
+            <w:tcW w:w="2498" w:type="pct"/>
+          </w:tcPr>
+          <w:p>
+            <w:pPr>
+              <w:rPr>
+                <w:rFonts w:ascii="Arial" w:hAnsi="Arial"/>
+                <w:sz w:val="24"/>
+                <w:szCs w:val="24"/>
+                <w:lang w:val="es-DO"/>
+              </w:rPr>
+            </w:pPr>
+            <w:proofErr w:type="spellStart"/>
+            <w:r>
+              <w:rPr>
+                <w:rFonts w:ascii="Arial" w:eastAsia="SimSun" w:hAnsi="Arial" w:cs="Arial"/>
+                <w:color w:val="000000"/>
+                <w:sz w:val="22"/>
+                <w:szCs w:val="22"/>
+                <w:lang w:bidi="ar"/>
+              </w:rPr>
+              <w:t>Tipo_pago_compra</w:t>
+            </w:r>
+            <w:proofErr w:type="spellEnd"/>
+          </w:p>
+        </w:tc>
+        <w:tc>
+          <w:tcPr>
+            <w:tcW w:w="2502" w:type="pct"/>
+          </w:tcPr>
+          <w:p>
+            <w:pPr>
+              <w:rPr>
+                <w:rFonts w:ascii="Arial" w:hAnsi="Arial"/>
+                <w:sz w:val="24"/>
+                <w:szCs w:val="24"/>
+                <w:lang w:val="es-DO"/>
+              </w:rPr>
+            </w:pPr>
+            <w:r>
+              <w:rPr>
+                <w:rFonts w:ascii="Arial" w:hAnsi="Arial"/>
+                <w:sz w:val="24"/>
+                <w:szCs w:val="24"/>
+                <w:lang w:val="es-DO"/>
+              </w:rPr>
+              <w:t>En esta entidad se almacenara los tipos de pago utilizados en una compra</w:t>
             </w:r>
           </w:p>
         </w:tc>
@@ -950,6 +1082,8 @@
           <w:lang w:val="es-DO"/>
         </w:rPr>
       </w:pPr>
+      <w:bookmarkStart w:id="0" w:name="_GoBack"/>
+      <w:bookmarkEnd w:id="0"/>
     </w:p>
     <w:p>
       <w:pPr>
@@ -1605,15 +1739,7 @@
                 <w:color w:val="000000"/>
                 <w:lang w:val="es-DO" w:bidi="ar"/>
               </w:rPr>
-              <w:t>Código de</w:t>
-            </w:r>
-            <w:r>
-              <w:rPr>
-                <w:rFonts w:ascii="Arial" w:eastAsia="SimSun" w:hAnsi="Arial" w:cs="Arial"/>
-                <w:color w:val="000000"/>
-                <w:lang w:val="es-DO" w:bidi="ar"/>
-              </w:rPr>
-              <w:t xml:space="preserve"> la unidad de medida</w:t>
+              <w:t>Código de la unidad de medida</w:t>
             </w:r>
           </w:p>
         </w:tc>
@@ -6164,7 +6290,16 @@
                 <w:color w:val="000000"/>
                 <w:lang w:val="es-DO" w:bidi="ar"/>
               </w:rPr>
-              <w:t>Código del grupo de articulo</w:t>
+              <w:t xml:space="preserve">Código del grupo de </w:t>
+            </w:r>
+            <w:r>
+              <w:rPr>
+                <w:rFonts w:ascii="Arial" w:eastAsia="SimSun" w:hAnsi="Arial" w:cs="Arial"/>
+                <w:color w:val="000000"/>
+                <w:lang w:val="es-DO" w:bidi="ar"/>
+              </w:rPr>
+              <w:lastRenderedPageBreak/>
+              <w:t>articulo</w:t>
             </w:r>
           </w:p>
         </w:tc>
@@ -6200,6 +6335,7 @@
                 <w:color w:val="000000"/>
                 <w:lang w:bidi="ar"/>
               </w:rPr>
+              <w:lastRenderedPageBreak/>
               <w:t>1</w:t>
             </w:r>
           </w:p>
@@ -8524,15 +8660,7 @@
                 <w:color w:val="000000"/>
                 <w:lang w:val="es-DO" w:bidi="ar"/>
               </w:rPr>
-              <w:t xml:space="preserve">Código </w:t>
-            </w:r>
-            <w:r>
-              <w:rPr>
-                <w:rFonts w:ascii="Arial" w:eastAsia="SimSun" w:hAnsi="Arial" w:cs="Arial"/>
-                <w:color w:val="000000"/>
-                <w:lang w:val="es-DO" w:bidi="ar"/>
-              </w:rPr>
-              <w:t>del tipo de receta</w:t>
+              <w:t>Código del tipo de receta</w:t>
             </w:r>
           </w:p>
         </w:tc>
@@ -11960,15 +12088,7 @@
                 <w:color w:val="000000"/>
                 <w:lang w:val="es-DO" w:bidi="ar"/>
               </w:rPr>
-              <w:t>cantidad de</w:t>
-            </w:r>
-            <w:r>
-              <w:rPr>
-                <w:rFonts w:ascii="Arial" w:eastAsia="SimSun" w:hAnsi="Arial" w:cs="Arial"/>
-                <w:color w:val="000000"/>
-                <w:lang w:val="es-DO" w:bidi="ar"/>
-              </w:rPr>
-              <w:t xml:space="preserve"> artículos que necesita</w:t>
+              <w:t>cantidad de artículos que necesita</w:t>
             </w:r>
           </w:p>
         </w:tc>
@@ -20622,10 +20742,7 @@
         </w:tc>
       </w:tr>
     </w:tbl>
-    <w:p>
-      <w:bookmarkStart w:id="0" w:name="_GoBack"/>
-      <w:bookmarkEnd w:id="0"/>
-    </w:p>
+    <w:p/>
     <w:sectPr>
       <w:pgSz w:w="16783" w:h="23757"/>
       <w:pgMar w:top="1440" w:right="1800" w:bottom="1440" w:left="1800" w:header="720" w:footer="720" w:gutter="0"/>

</xml_diff>